<commit_message>
Update of CRC Cards
</commit_message>
<xml_diff>
--- a/CRC Cards.docx
+++ b/CRC Cards.docx
@@ -2049,6 +2049,62 @@
               <w:t>)</w:t>
             </w:r>
           </w:p>
+          <w:p>
+            <w:pPr>
+              <w:spacing w:after="0" w:line="240" w:lineRule="auto"/>
+              <w:rPr>
+                <w:rFonts w:ascii="Arial" w:eastAsia="Times New Roman" w:hAnsi="Arial" w:cs="Arial"/>
+                <w:color w:val="000000"/>
+                <w:sz w:val="24"/>
+                <w:szCs w:val="24"/>
+                <w:lang w:eastAsia="en-ZA"/>
+              </w:rPr>
+            </w:pPr>
+            <w:proofErr w:type="spellStart"/>
+            <w:r>
+              <w:rPr>
+                <w:rFonts w:ascii="Arial" w:eastAsia="Times New Roman" w:hAnsi="Arial" w:cs="Arial"/>
+                <w:color w:val="000000"/>
+                <w:sz w:val="24"/>
+                <w:szCs w:val="24"/>
+                <w:lang w:eastAsia="en-ZA"/>
+              </w:rPr>
+              <w:t>getBooking</w:t>
+            </w:r>
+            <w:proofErr w:type="spellEnd"/>
+            <w:r>
+              <w:rPr>
+                <w:rFonts w:ascii="Arial" w:eastAsia="Times New Roman" w:hAnsi="Arial" w:cs="Arial"/>
+                <w:color w:val="000000"/>
+                <w:sz w:val="24"/>
+                <w:szCs w:val="24"/>
+                <w:lang w:eastAsia="en-ZA"/>
+              </w:rPr>
+              <w:t>(</w:t>
+            </w:r>
+            <w:proofErr w:type="spellStart"/>
+            <w:r>
+              <w:rPr>
+                <w:rFonts w:ascii="Arial" w:eastAsia="Times New Roman" w:hAnsi="Arial" w:cs="Arial"/>
+                <w:color w:val="000000"/>
+                <w:sz w:val="24"/>
+                <w:szCs w:val="24"/>
+                <w:lang w:eastAsia="en-ZA"/>
+              </w:rPr>
+              <w:t>JobCardNo</w:t>
+            </w:r>
+            <w:proofErr w:type="spellEnd"/>
+            <w:r>
+              <w:rPr>
+                <w:rFonts w:ascii="Arial" w:eastAsia="Times New Roman" w:hAnsi="Arial" w:cs="Arial"/>
+                <w:color w:val="000000"/>
+                <w:sz w:val="24"/>
+                <w:szCs w:val="24"/>
+                <w:lang w:eastAsia="en-ZA"/>
+              </w:rPr>
+              <w:t>)</w:t>
+            </w:r>
+          </w:p>
         </w:tc>
         <w:tc>
           <w:tcPr>
@@ -3118,7 +3174,6 @@
             <w:tcBorders>
               <w:top w:val="single" w:sz="4" w:space="0" w:color="auto"/>
               <w:left w:val="single" w:sz="4" w:space="0" w:color="auto"/>
-              <w:bottom w:val="nil"/>
               <w:right w:val="single" w:sz="4" w:space="0" w:color="000000"/>
             </w:tcBorders>
             <w:shd w:val="clear" w:color="auto" w:fill="auto"/>
@@ -3146,7 +3201,7 @@
                 <w:szCs w:val="24"/>
                 <w:lang w:eastAsia="en-ZA"/>
               </w:rPr>
-              <w:t>getService</w:t>
+              <w:t>createJobcard</w:t>
             </w:r>
             <w:proofErr w:type="spellEnd"/>
             <w:r>
@@ -3168,6 +3223,16 @@
                 <w:szCs w:val="24"/>
                 <w:lang w:eastAsia="en-ZA"/>
               </w:rPr>
+              <w:t>JobCardNo,</w:t>
+            </w:r>
+            <w:r>
+              <w:rPr>
+                <w:rFonts w:ascii="Arial" w:eastAsia="Times New Roman" w:hAnsi="Arial" w:cs="Arial"/>
+                <w:color w:val="000000"/>
+                <w:sz w:val="24"/>
+                <w:szCs w:val="24"/>
+                <w:lang w:eastAsia="en-ZA"/>
+              </w:rPr>
               <w:t>Scode</w:t>
             </w:r>
             <w:proofErr w:type="spellEnd"/>
@@ -3190,7 +3255,6 @@
             <w:tcBorders>
               <w:top w:val="single" w:sz="4" w:space="0" w:color="auto"/>
               <w:left w:val="nil"/>
-              <w:bottom w:val="nil"/>
               <w:right w:val="single" w:sz="4" w:space="0" w:color="000000"/>
             </w:tcBorders>
             <w:shd w:val="clear" w:color="auto" w:fill="auto"/>
@@ -3233,121 +3297,6 @@
             <w:tcBorders>
               <w:top w:val="nil"/>
               <w:left w:val="single" w:sz="4" w:space="0" w:color="auto"/>
-              <w:bottom w:val="nil"/>
-              <w:right w:val="single" w:sz="4" w:space="0" w:color="000000"/>
-            </w:tcBorders>
-            <w:shd w:val="clear" w:color="auto" w:fill="auto"/>
-            <w:noWrap/>
-            <w:vAlign w:val="bottom"/>
-            <w:hideMark/>
-          </w:tcPr>
-          <w:p>
-            <w:pPr>
-              <w:spacing w:after="0" w:line="240" w:lineRule="auto"/>
-              <w:rPr>
-                <w:rFonts w:ascii="Arial" w:eastAsia="Times New Roman" w:hAnsi="Arial" w:cs="Arial"/>
-                <w:color w:val="000000"/>
-                <w:sz w:val="24"/>
-                <w:szCs w:val="24"/>
-                <w:lang w:eastAsia="en-ZA"/>
-              </w:rPr>
-            </w:pPr>
-            <w:proofErr w:type="spellStart"/>
-            <w:r>
-              <w:rPr>
-                <w:rFonts w:ascii="Arial" w:eastAsia="Times New Roman" w:hAnsi="Arial" w:cs="Arial"/>
-                <w:color w:val="000000"/>
-                <w:sz w:val="24"/>
-                <w:szCs w:val="24"/>
-                <w:lang w:eastAsia="en-ZA"/>
-              </w:rPr>
-              <w:t>createJobcard</w:t>
-            </w:r>
-            <w:proofErr w:type="spellEnd"/>
-            <w:r>
-              <w:rPr>
-                <w:rFonts w:ascii="Arial" w:eastAsia="Times New Roman" w:hAnsi="Arial" w:cs="Arial"/>
-                <w:color w:val="000000"/>
-                <w:sz w:val="24"/>
-                <w:szCs w:val="24"/>
-                <w:lang w:eastAsia="en-ZA"/>
-              </w:rPr>
-              <w:t>(</w:t>
-            </w:r>
-            <w:proofErr w:type="spellStart"/>
-            <w:r>
-              <w:rPr>
-                <w:rFonts w:ascii="Arial" w:eastAsia="Times New Roman" w:hAnsi="Arial" w:cs="Arial"/>
-                <w:color w:val="000000"/>
-                <w:sz w:val="24"/>
-                <w:szCs w:val="24"/>
-                <w:lang w:eastAsia="en-ZA"/>
-              </w:rPr>
-              <w:t>Scode</w:t>
-            </w:r>
-            <w:proofErr w:type="spellEnd"/>
-            <w:r>
-              <w:rPr>
-                <w:rFonts w:ascii="Arial" w:eastAsia="Times New Roman" w:hAnsi="Arial" w:cs="Arial"/>
-                <w:color w:val="000000"/>
-                <w:sz w:val="24"/>
-                <w:szCs w:val="24"/>
-                <w:lang w:eastAsia="en-ZA"/>
-              </w:rPr>
-              <w:t>)</w:t>
-            </w:r>
-          </w:p>
-        </w:tc>
-        <w:tc>
-          <w:tcPr>
-            <w:tcW w:w="3209" w:type="dxa"/>
-            <w:gridSpan w:val="2"/>
-            <w:tcBorders>
-              <w:top w:val="nil"/>
-              <w:left w:val="nil"/>
-              <w:bottom w:val="nil"/>
-              <w:right w:val="single" w:sz="4" w:space="0" w:color="000000"/>
-            </w:tcBorders>
-            <w:shd w:val="clear" w:color="auto" w:fill="auto"/>
-            <w:noWrap/>
-            <w:vAlign w:val="bottom"/>
-            <w:hideMark/>
-          </w:tcPr>
-          <w:p>
-            <w:pPr>
-              <w:spacing w:after="0" w:line="240" w:lineRule="auto"/>
-              <w:rPr>
-                <w:rFonts w:ascii="Arial" w:eastAsia="Times New Roman" w:hAnsi="Arial" w:cs="Arial"/>
-                <w:color w:val="000000"/>
-                <w:sz w:val="24"/>
-                <w:szCs w:val="24"/>
-                <w:lang w:eastAsia="en-ZA"/>
-              </w:rPr>
-            </w:pPr>
-            <w:r>
-              <w:rPr>
-                <w:rFonts w:ascii="Arial" w:eastAsia="Times New Roman" w:hAnsi="Arial" w:cs="Arial"/>
-                <w:color w:val="000000"/>
-                <w:sz w:val="24"/>
-                <w:szCs w:val="24"/>
-                <w:lang w:eastAsia="en-ZA"/>
-              </w:rPr>
-              <w:t> </w:t>
-            </w:r>
-          </w:p>
-        </w:tc>
-      </w:tr>
-      <w:tr>
-        <w:trPr>
-          <w:trHeight w:val="300"/>
-        </w:trPr>
-        <w:tc>
-          <w:tcPr>
-            <w:tcW w:w="5807" w:type="dxa"/>
-            <w:gridSpan w:val="2"/>
-            <w:tcBorders>
-              <w:top w:val="nil"/>
-              <w:left w:val="single" w:sz="4" w:space="0" w:color="auto"/>
               <w:bottom w:val="single" w:sz="4" w:space="0" w:color="auto"/>
               <w:right w:val="single" w:sz="4" w:space="0" w:color="000000"/>
             </w:tcBorders>
@@ -3367,16 +3316,6 @@
                 <w:lang w:eastAsia="en-ZA"/>
               </w:rPr>
             </w:pPr>
-            <w:r>
-              <w:rPr>
-                <w:rFonts w:ascii="Arial" w:eastAsia="Times New Roman" w:hAnsi="Arial" w:cs="Arial"/>
-                <w:color w:val="000000"/>
-                <w:sz w:val="24"/>
-                <w:szCs w:val="24"/>
-                <w:lang w:eastAsia="en-ZA"/>
-              </w:rPr>
-              <w:t> </w:t>
-            </w:r>
           </w:p>
         </w:tc>
         <w:tc>
@@ -3445,6 +3384,7 @@
           <w:sz w:val="24"/>
           <w:szCs w:val="24"/>
         </w:rPr>
+        <w:lastRenderedPageBreak/>
         <w:t>Use Case: Check Vehicle</w:t>
       </w:r>
     </w:p>
@@ -4050,7 +3990,6 @@
             <w:shd w:val="clear" w:color="auto" w:fill="auto"/>
             <w:noWrap/>
             <w:vAlign w:val="bottom"/>
-            <w:hideMark/>
           </w:tcPr>
           <w:p>
             <w:pPr>
@@ -4072,7 +4011,7 @@
                 <w:szCs w:val="24"/>
                 <w:lang w:eastAsia="en-ZA"/>
               </w:rPr>
-              <w:t>findVehicle</w:t>
+              <w:t>updateJobcard</w:t>
             </w:r>
             <w:proofErr w:type="spellEnd"/>
             <w:r>
@@ -4094,7 +4033,7 @@
                 <w:szCs w:val="24"/>
                 <w:lang w:eastAsia="en-ZA"/>
               </w:rPr>
-              <w:t>RegNo</w:t>
+              <w:t>JobCardNo,Damage,DamageType</w:t>
             </w:r>
             <w:proofErr w:type="spellEnd"/>
             <w:r>
@@ -4122,29 +4061,18 @@
             <w:shd w:val="clear" w:color="auto" w:fill="auto"/>
             <w:noWrap/>
             <w:vAlign w:val="bottom"/>
-            <w:hideMark/>
-          </w:tcPr>
-          <w:p>
-            <w:pPr>
-              <w:spacing w:after="0" w:line="240" w:lineRule="auto"/>
-              <w:rPr>
-                <w:rFonts w:ascii="Arial" w:eastAsia="Times New Roman" w:hAnsi="Arial" w:cs="Arial"/>
-                <w:color w:val="000000"/>
-                <w:sz w:val="24"/>
-                <w:szCs w:val="24"/>
-                <w:lang w:eastAsia="en-ZA"/>
-              </w:rPr>
-            </w:pPr>
-            <w:r>
-              <w:rPr>
-                <w:rFonts w:ascii="Arial" w:eastAsia="Times New Roman" w:hAnsi="Arial" w:cs="Arial"/>
-                <w:color w:val="000000"/>
-                <w:sz w:val="24"/>
-                <w:szCs w:val="24"/>
-                <w:lang w:eastAsia="en-ZA"/>
-              </w:rPr>
-              <w:t>Vehicle</w:t>
-            </w:r>
+          </w:tcPr>
+          <w:p>
+            <w:pPr>
+              <w:spacing w:after="0" w:line="240" w:lineRule="auto"/>
+              <w:rPr>
+                <w:rFonts w:ascii="Arial" w:eastAsia="Times New Roman" w:hAnsi="Arial" w:cs="Arial"/>
+                <w:color w:val="000000"/>
+                <w:sz w:val="24"/>
+                <w:szCs w:val="24"/>
+                <w:lang w:eastAsia="en-ZA"/>
+              </w:rPr>
+            </w:pPr>
           </w:p>
         </w:tc>
       </w:tr>
@@ -4178,50 +4106,6 @@
                 <w:lang w:eastAsia="en-ZA"/>
               </w:rPr>
             </w:pPr>
-            <w:proofErr w:type="spellStart"/>
-            <w:r>
-              <w:rPr>
-                <w:rFonts w:ascii="Arial" w:eastAsia="Times New Roman" w:hAnsi="Arial" w:cs="Arial"/>
-                <w:color w:val="000000"/>
-                <w:sz w:val="24"/>
-                <w:szCs w:val="24"/>
-                <w:lang w:eastAsia="en-ZA"/>
-              </w:rPr>
-              <w:t>updateJobcard</w:t>
-            </w:r>
-            <w:proofErr w:type="spellEnd"/>
-            <w:r>
-              <w:rPr>
-                <w:rFonts w:ascii="Arial" w:eastAsia="Times New Roman" w:hAnsi="Arial" w:cs="Arial"/>
-                <w:color w:val="000000"/>
-                <w:sz w:val="24"/>
-                <w:szCs w:val="24"/>
-                <w:lang w:eastAsia="en-ZA"/>
-              </w:rPr>
-              <w:t>(</w:t>
-            </w:r>
-            <w:proofErr w:type="spellStart"/>
-            <w:r>
-              <w:rPr>
-                <w:rFonts w:ascii="Arial" w:eastAsia="Times New Roman" w:hAnsi="Arial" w:cs="Arial"/>
-                <w:color w:val="000000"/>
-                <w:sz w:val="24"/>
-                <w:szCs w:val="24"/>
-                <w:lang w:eastAsia="en-ZA"/>
-              </w:rPr>
-              <w:t>JobCardNo,Damage,DamageType</w:t>
-            </w:r>
-            <w:proofErr w:type="spellEnd"/>
-            <w:r>
-              <w:rPr>
-                <w:rFonts w:ascii="Arial" w:eastAsia="Times New Roman" w:hAnsi="Arial" w:cs="Arial"/>
-                <w:color w:val="000000"/>
-                <w:sz w:val="24"/>
-                <w:szCs w:val="24"/>
-                <w:lang w:eastAsia="en-ZA"/>
-              </w:rPr>
-              <w:t>)</w:t>
-            </w:r>
           </w:p>
         </w:tc>
         <w:tc>
@@ -4370,327 +4254,6 @@
                 <w:lang w:eastAsia="en-ZA"/>
               </w:rPr>
             </w:pPr>
-          </w:p>
-        </w:tc>
-      </w:tr>
-      <w:tr>
-        <w:trPr>
-          <w:trHeight w:val="300"/>
-        </w:trPr>
-        <w:tc>
-          <w:tcPr>
-            <w:tcW w:w="9016" w:type="dxa"/>
-            <w:gridSpan w:val="4"/>
-            <w:tcBorders>
-              <w:top w:val="single" w:sz="4" w:space="0" w:color="auto"/>
-              <w:left w:val="single" w:sz="4" w:space="0" w:color="auto"/>
-              <w:bottom w:val="single" w:sz="4" w:space="0" w:color="auto"/>
-              <w:right w:val="single" w:sz="4" w:space="0" w:color="000000"/>
-            </w:tcBorders>
-            <w:shd w:val="clear" w:color="auto" w:fill="2E74B5" w:themeFill="accent1" w:themeFillShade="BF"/>
-            <w:noWrap/>
-            <w:vAlign w:val="bottom"/>
-            <w:hideMark/>
-          </w:tcPr>
-          <w:p>
-            <w:pPr>
-              <w:spacing w:after="0" w:line="240" w:lineRule="auto"/>
-              <w:jc w:val="center"/>
-              <w:rPr>
-                <w:rFonts w:ascii="Arial" w:eastAsia="Times New Roman" w:hAnsi="Arial" w:cs="Arial"/>
-                <w:color w:val="000000"/>
-                <w:sz w:val="24"/>
-                <w:szCs w:val="24"/>
-                <w:lang w:eastAsia="en-ZA"/>
-              </w:rPr>
-            </w:pPr>
-            <w:r>
-              <w:rPr>
-                <w:rFonts w:ascii="Arial" w:eastAsia="Times New Roman" w:hAnsi="Arial" w:cs="Arial"/>
-                <w:color w:val="000000"/>
-                <w:sz w:val="24"/>
-                <w:szCs w:val="24"/>
-                <w:lang w:eastAsia="en-ZA"/>
-              </w:rPr>
-              <w:t>Vehicle</w:t>
-            </w:r>
-          </w:p>
-        </w:tc>
-      </w:tr>
-      <w:tr>
-        <w:trPr>
-          <w:trHeight w:val="300"/>
-        </w:trPr>
-        <w:tc>
-          <w:tcPr>
-            <w:tcW w:w="5665" w:type="dxa"/>
-            <w:gridSpan w:val="2"/>
-            <w:tcBorders>
-              <w:top w:val="single" w:sz="4" w:space="0" w:color="auto"/>
-              <w:left w:val="single" w:sz="4" w:space="0" w:color="auto"/>
-              <w:bottom w:val="nil"/>
-              <w:right w:val="single" w:sz="4" w:space="0" w:color="000000"/>
-            </w:tcBorders>
-            <w:shd w:val="clear" w:color="auto" w:fill="auto"/>
-            <w:noWrap/>
-            <w:vAlign w:val="bottom"/>
-            <w:hideMark/>
-          </w:tcPr>
-          <w:p>
-            <w:pPr>
-              <w:spacing w:after="0" w:line="240" w:lineRule="auto"/>
-              <w:rPr>
-                <w:rFonts w:ascii="Arial" w:eastAsia="Times New Roman" w:hAnsi="Arial" w:cs="Arial"/>
-                <w:color w:val="000000"/>
-                <w:sz w:val="24"/>
-                <w:szCs w:val="24"/>
-                <w:lang w:eastAsia="en-ZA"/>
-              </w:rPr>
-            </w:pPr>
-            <w:proofErr w:type="spellStart"/>
-            <w:r>
-              <w:rPr>
-                <w:rFonts w:ascii="Arial" w:eastAsia="Times New Roman" w:hAnsi="Arial" w:cs="Arial"/>
-                <w:color w:val="000000"/>
-                <w:sz w:val="24"/>
-                <w:szCs w:val="24"/>
-                <w:lang w:eastAsia="en-ZA"/>
-              </w:rPr>
-              <w:t>getVehicle</w:t>
-            </w:r>
-            <w:proofErr w:type="spellEnd"/>
-            <w:r>
-              <w:rPr>
-                <w:rFonts w:ascii="Arial" w:eastAsia="Times New Roman" w:hAnsi="Arial" w:cs="Arial"/>
-                <w:color w:val="000000"/>
-                <w:sz w:val="24"/>
-                <w:szCs w:val="24"/>
-                <w:lang w:eastAsia="en-ZA"/>
-              </w:rPr>
-              <w:t>(</w:t>
-            </w:r>
-            <w:proofErr w:type="spellStart"/>
-            <w:r>
-              <w:rPr>
-                <w:rFonts w:ascii="Arial" w:eastAsia="Times New Roman" w:hAnsi="Arial" w:cs="Arial"/>
-                <w:color w:val="000000"/>
-                <w:sz w:val="24"/>
-                <w:szCs w:val="24"/>
-                <w:lang w:eastAsia="en-ZA"/>
-              </w:rPr>
-              <w:t>RegNo</w:t>
-            </w:r>
-            <w:proofErr w:type="spellEnd"/>
-            <w:r>
-              <w:rPr>
-                <w:rFonts w:ascii="Arial" w:eastAsia="Times New Roman" w:hAnsi="Arial" w:cs="Arial"/>
-                <w:color w:val="000000"/>
-                <w:sz w:val="24"/>
-                <w:szCs w:val="24"/>
-                <w:lang w:eastAsia="en-ZA"/>
-              </w:rPr>
-              <w:t>)</w:t>
-            </w:r>
-          </w:p>
-        </w:tc>
-        <w:tc>
-          <w:tcPr>
-            <w:tcW w:w="3351" w:type="dxa"/>
-            <w:gridSpan w:val="2"/>
-            <w:tcBorders>
-              <w:top w:val="single" w:sz="4" w:space="0" w:color="auto"/>
-              <w:left w:val="nil"/>
-              <w:bottom w:val="nil"/>
-              <w:right w:val="single" w:sz="4" w:space="0" w:color="000000"/>
-            </w:tcBorders>
-            <w:shd w:val="clear" w:color="auto" w:fill="auto"/>
-            <w:noWrap/>
-            <w:vAlign w:val="bottom"/>
-            <w:hideMark/>
-          </w:tcPr>
-          <w:p>
-            <w:pPr>
-              <w:spacing w:after="0" w:line="240" w:lineRule="auto"/>
-              <w:rPr>
-                <w:rFonts w:ascii="Arial" w:eastAsia="Times New Roman" w:hAnsi="Arial" w:cs="Arial"/>
-                <w:color w:val="000000"/>
-                <w:sz w:val="24"/>
-                <w:szCs w:val="24"/>
-                <w:lang w:eastAsia="en-ZA"/>
-              </w:rPr>
-            </w:pPr>
-            <w:r>
-              <w:rPr>
-                <w:rFonts w:ascii="Arial" w:eastAsia="Times New Roman" w:hAnsi="Arial" w:cs="Arial"/>
-                <w:color w:val="000000"/>
-                <w:sz w:val="24"/>
-                <w:szCs w:val="24"/>
-                <w:lang w:eastAsia="en-ZA"/>
-              </w:rPr>
-              <w:t> </w:t>
-            </w:r>
-          </w:p>
-        </w:tc>
-      </w:tr>
-      <w:tr>
-        <w:trPr>
-          <w:trHeight w:val="300"/>
-        </w:trPr>
-        <w:tc>
-          <w:tcPr>
-            <w:tcW w:w="5665" w:type="dxa"/>
-            <w:gridSpan w:val="2"/>
-            <w:tcBorders>
-              <w:top w:val="nil"/>
-              <w:left w:val="single" w:sz="4" w:space="0" w:color="auto"/>
-              <w:bottom w:val="nil"/>
-              <w:right w:val="single" w:sz="4" w:space="0" w:color="000000"/>
-            </w:tcBorders>
-            <w:shd w:val="clear" w:color="auto" w:fill="auto"/>
-            <w:noWrap/>
-            <w:vAlign w:val="bottom"/>
-            <w:hideMark/>
-          </w:tcPr>
-          <w:p>
-            <w:pPr>
-              <w:spacing w:after="0" w:line="240" w:lineRule="auto"/>
-              <w:rPr>
-                <w:rFonts w:ascii="Arial" w:eastAsia="Times New Roman" w:hAnsi="Arial" w:cs="Arial"/>
-                <w:color w:val="000000"/>
-                <w:sz w:val="24"/>
-                <w:szCs w:val="24"/>
-                <w:lang w:eastAsia="en-ZA"/>
-              </w:rPr>
-            </w:pPr>
-            <w:r>
-              <w:rPr>
-                <w:rFonts w:ascii="Arial" w:eastAsia="Times New Roman" w:hAnsi="Arial" w:cs="Arial"/>
-                <w:color w:val="000000"/>
-                <w:sz w:val="24"/>
-                <w:szCs w:val="24"/>
-                <w:lang w:eastAsia="en-ZA"/>
-              </w:rPr>
-              <w:t> </w:t>
-            </w:r>
-          </w:p>
-        </w:tc>
-        <w:tc>
-          <w:tcPr>
-            <w:tcW w:w="3351" w:type="dxa"/>
-            <w:gridSpan w:val="2"/>
-            <w:tcBorders>
-              <w:top w:val="nil"/>
-              <w:left w:val="nil"/>
-              <w:bottom w:val="nil"/>
-              <w:right w:val="single" w:sz="4" w:space="0" w:color="000000"/>
-            </w:tcBorders>
-            <w:shd w:val="clear" w:color="auto" w:fill="auto"/>
-            <w:noWrap/>
-            <w:vAlign w:val="bottom"/>
-            <w:hideMark/>
-          </w:tcPr>
-          <w:p>
-            <w:pPr>
-              <w:spacing w:after="0" w:line="240" w:lineRule="auto"/>
-              <w:rPr>
-                <w:rFonts w:ascii="Arial" w:eastAsia="Times New Roman" w:hAnsi="Arial" w:cs="Arial"/>
-                <w:color w:val="000000"/>
-                <w:sz w:val="24"/>
-                <w:szCs w:val="24"/>
-                <w:lang w:eastAsia="en-ZA"/>
-              </w:rPr>
-            </w:pPr>
-            <w:r>
-              <w:rPr>
-                <w:rFonts w:ascii="Arial" w:eastAsia="Times New Roman" w:hAnsi="Arial" w:cs="Arial"/>
-                <w:color w:val="000000"/>
-                <w:sz w:val="24"/>
-                <w:szCs w:val="24"/>
-                <w:lang w:eastAsia="en-ZA"/>
-              </w:rPr>
-              <w:t> </w:t>
-            </w:r>
-          </w:p>
-        </w:tc>
-      </w:tr>
-      <w:tr>
-        <w:trPr>
-          <w:trHeight w:val="300"/>
-        </w:trPr>
-        <w:tc>
-          <w:tcPr>
-            <w:tcW w:w="5665" w:type="dxa"/>
-            <w:gridSpan w:val="2"/>
-            <w:tcBorders>
-              <w:top w:val="nil"/>
-              <w:left w:val="single" w:sz="4" w:space="0" w:color="auto"/>
-              <w:bottom w:val="single" w:sz="4" w:space="0" w:color="auto"/>
-              <w:right w:val="single" w:sz="4" w:space="0" w:color="000000"/>
-            </w:tcBorders>
-            <w:shd w:val="clear" w:color="auto" w:fill="auto"/>
-            <w:noWrap/>
-            <w:vAlign w:val="bottom"/>
-            <w:hideMark/>
-          </w:tcPr>
-          <w:p>
-            <w:pPr>
-              <w:spacing w:after="0" w:line="240" w:lineRule="auto"/>
-              <w:rPr>
-                <w:rFonts w:ascii="Arial" w:eastAsia="Times New Roman" w:hAnsi="Arial" w:cs="Arial"/>
-                <w:color w:val="000000"/>
-                <w:sz w:val="24"/>
-                <w:szCs w:val="24"/>
-                <w:lang w:eastAsia="en-ZA"/>
-              </w:rPr>
-            </w:pPr>
-            <w:r>
-              <w:rPr>
-                <w:rFonts w:ascii="Arial" w:eastAsia="Times New Roman" w:hAnsi="Arial" w:cs="Arial"/>
-                <w:color w:val="000000"/>
-                <w:sz w:val="24"/>
-                <w:szCs w:val="24"/>
-                <w:lang w:eastAsia="en-ZA"/>
-              </w:rPr>
-              <w:t> </w:t>
-            </w:r>
-          </w:p>
-        </w:tc>
-        <w:tc>
-          <w:tcPr>
-            <w:tcW w:w="3351" w:type="dxa"/>
-            <w:gridSpan w:val="2"/>
-            <w:tcBorders>
-              <w:top w:val="nil"/>
-              <w:left w:val="nil"/>
-              <w:bottom w:val="single" w:sz="4" w:space="0" w:color="auto"/>
-              <w:right w:val="single" w:sz="4" w:space="0" w:color="000000"/>
-            </w:tcBorders>
-            <w:shd w:val="clear" w:color="auto" w:fill="auto"/>
-            <w:noWrap/>
-            <w:vAlign w:val="bottom"/>
-            <w:hideMark/>
-          </w:tcPr>
-          <w:p>
-            <w:pPr>
-              <w:spacing w:after="0" w:line="240" w:lineRule="auto"/>
-              <w:rPr>
-                <w:rFonts w:ascii="Arial" w:eastAsia="Times New Roman" w:hAnsi="Arial" w:cs="Arial"/>
-                <w:color w:val="000000"/>
-                <w:sz w:val="24"/>
-                <w:szCs w:val="24"/>
-                <w:lang w:eastAsia="en-ZA"/>
-              </w:rPr>
-            </w:pPr>
-            <w:r>
-              <w:rPr>
-                <w:rFonts w:ascii="Arial" w:eastAsia="Times New Roman" w:hAnsi="Arial" w:cs="Arial"/>
-                <w:color w:val="000000"/>
-                <w:sz w:val="24"/>
-                <w:szCs w:val="24"/>
-                <w:lang w:eastAsia="en-ZA"/>
-              </w:rPr>
-              <w:t> </w:t>
-            </w:r>
           </w:p>
         </w:tc>
       </w:tr>
@@ -5797,7 +5360,17 @@
                 <w:szCs w:val="24"/>
                 <w:lang w:eastAsia="en-ZA"/>
               </w:rPr>
-              <w:t>Idate,Iamount</w:t>
+              <w:t>IDate,IA</w:t>
+            </w:r>
+            <w:r>
+              <w:rPr>
+                <w:rFonts w:ascii="Arial" w:eastAsia="Times New Roman" w:hAnsi="Arial" w:cs="Arial"/>
+                <w:color w:val="000000"/>
+                <w:sz w:val="24"/>
+                <w:szCs w:val="24"/>
+                <w:lang w:eastAsia="en-ZA"/>
+              </w:rPr>
+              <w:t>mount</w:t>
             </w:r>
             <w:proofErr w:type="spellEnd"/>
             <w:r>
@@ -6399,46 +5972,6 @@
         </w:tc>
       </w:tr>
     </w:tbl>
-    <w:p>
-      <w:pPr>
-        <w:rPr>
-          <w:rFonts w:ascii="Arial" w:hAnsi="Arial" w:cs="Arial"/>
-          <w:b/>
-          <w:sz w:val="24"/>
-          <w:szCs w:val="24"/>
-        </w:rPr>
-      </w:pPr>
-    </w:p>
-    <w:p>
-      <w:pPr>
-        <w:rPr>
-          <w:rFonts w:ascii="Arial" w:hAnsi="Arial" w:cs="Arial"/>
-          <w:b/>
-          <w:sz w:val="24"/>
-          <w:szCs w:val="24"/>
-        </w:rPr>
-      </w:pPr>
-    </w:p>
-    <w:p>
-      <w:pPr>
-        <w:rPr>
-          <w:rFonts w:ascii="Arial" w:hAnsi="Arial" w:cs="Arial"/>
-          <w:b/>
-          <w:sz w:val="24"/>
-          <w:szCs w:val="24"/>
-        </w:rPr>
-      </w:pPr>
-    </w:p>
-    <w:p>
-      <w:pPr>
-        <w:rPr>
-          <w:rFonts w:ascii="Arial" w:hAnsi="Arial" w:cs="Arial"/>
-          <w:b/>
-          <w:sz w:val="24"/>
-          <w:szCs w:val="24"/>
-        </w:rPr>
-      </w:pPr>
-    </w:p>
     <w:p>
       <w:pPr>
         <w:rPr>
@@ -6470,12 +6003,13 @@
     </w:p>
     <w:tbl>
       <w:tblPr>
-        <w:tblW w:w="7140" w:type="dxa"/>
+        <w:tblW w:w="7630" w:type="dxa"/>
         <w:tblLook w:val="04A0" w:firstRow="1" w:lastRow="0" w:firstColumn="1" w:lastColumn="0" w:noHBand="0" w:noVBand="1"/>
       </w:tblPr>
       <w:tblGrid>
         <w:gridCol w:w="2030"/>
-        <w:gridCol w:w="2030"/>
+        <w:gridCol w:w="1934"/>
+        <w:gridCol w:w="96"/>
         <w:gridCol w:w="1785"/>
         <w:gridCol w:w="1785"/>
       </w:tblGrid>
@@ -6485,8 +6019,8 @@
         </w:trPr>
         <w:tc>
           <w:tcPr>
-            <w:tcW w:w="7140" w:type="dxa"/>
-            <w:gridSpan w:val="4"/>
+            <w:tcW w:w="7630" w:type="dxa"/>
+            <w:gridSpan w:val="5"/>
             <w:tcBorders>
               <w:top w:val="single" w:sz="4" w:space="0" w:color="auto"/>
               <w:left w:val="single" w:sz="4" w:space="0" w:color="auto"/>
@@ -6531,8 +6065,8 @@
         </w:trPr>
         <w:tc>
           <w:tcPr>
-            <w:tcW w:w="3570" w:type="dxa"/>
-            <w:gridSpan w:val="2"/>
+            <w:tcW w:w="4060" w:type="dxa"/>
+            <w:gridSpan w:val="3"/>
             <w:tcBorders>
               <w:top w:val="single" w:sz="4" w:space="0" w:color="auto"/>
               <w:left w:val="single" w:sz="4" w:space="0" w:color="auto"/>
@@ -6624,77 +6158,111 @@
         </w:trPr>
         <w:tc>
           <w:tcPr>
+            <w:tcW w:w="4060" w:type="dxa"/>
+            <w:gridSpan w:val="3"/>
+            <w:tcBorders>
+              <w:top w:val="nil"/>
+              <w:left w:val="single" w:sz="4" w:space="0" w:color="auto"/>
+              <w:bottom w:val="nil"/>
+              <w:right w:val="single" w:sz="4" w:space="0" w:color="000000"/>
+            </w:tcBorders>
+            <w:shd w:val="clear" w:color="auto" w:fill="auto"/>
+            <w:noWrap/>
+            <w:vAlign w:val="bottom"/>
+            <w:hideMark/>
+          </w:tcPr>
+          <w:p>
+            <w:pPr>
+              <w:spacing w:after="0" w:line="240" w:lineRule="auto"/>
+              <w:rPr>
+                <w:rFonts w:ascii="Arial" w:eastAsia="Times New Roman" w:hAnsi="Arial" w:cs="Arial"/>
+                <w:color w:val="000000"/>
+                <w:sz w:val="24"/>
+                <w:szCs w:val="24"/>
+                <w:lang w:eastAsia="en-ZA"/>
+              </w:rPr>
+            </w:pPr>
+            <w:proofErr w:type="spellStart"/>
+            <w:r>
+              <w:rPr>
+                <w:rFonts w:ascii="Arial" w:eastAsia="Times New Roman" w:hAnsi="Arial" w:cs="Arial"/>
+                <w:color w:val="000000"/>
+                <w:sz w:val="24"/>
+                <w:szCs w:val="24"/>
+                <w:lang w:eastAsia="en-ZA"/>
+              </w:rPr>
+              <w:t>findEmployee</w:t>
+            </w:r>
+            <w:proofErr w:type="spellEnd"/>
+            <w:r>
+              <w:rPr>
+                <w:rFonts w:ascii="Arial" w:eastAsia="Times New Roman" w:hAnsi="Arial" w:cs="Arial"/>
+                <w:color w:val="000000"/>
+                <w:sz w:val="24"/>
+                <w:szCs w:val="24"/>
+                <w:lang w:eastAsia="en-ZA"/>
+              </w:rPr>
+              <w:t>(</w:t>
+            </w:r>
+            <w:proofErr w:type="spellStart"/>
+            <w:r>
+              <w:rPr>
+                <w:rFonts w:ascii="Arial" w:eastAsia="Times New Roman" w:hAnsi="Arial" w:cs="Arial"/>
+                <w:color w:val="000000"/>
+                <w:sz w:val="24"/>
+                <w:szCs w:val="24"/>
+                <w:lang w:eastAsia="en-ZA"/>
+              </w:rPr>
+              <w:t>EmpNo</w:t>
+            </w:r>
+            <w:proofErr w:type="spellEnd"/>
+            <w:r>
+              <w:rPr>
+                <w:rFonts w:ascii="Arial" w:eastAsia="Times New Roman" w:hAnsi="Arial" w:cs="Arial"/>
+                <w:color w:val="000000"/>
+                <w:sz w:val="24"/>
+                <w:szCs w:val="24"/>
+                <w:lang w:eastAsia="en-ZA"/>
+              </w:rPr>
+              <w:t>)</w:t>
+            </w:r>
+          </w:p>
+        </w:tc>
+        <w:tc>
+          <w:tcPr>
             <w:tcW w:w="3570" w:type="dxa"/>
             <w:gridSpan w:val="2"/>
             <w:tcBorders>
               <w:top w:val="nil"/>
-              <w:left w:val="single" w:sz="4" w:space="0" w:color="auto"/>
-              <w:bottom w:val="nil"/>
-              <w:right w:val="single" w:sz="4" w:space="0" w:color="000000"/>
-            </w:tcBorders>
-            <w:shd w:val="clear" w:color="auto" w:fill="auto"/>
-            <w:noWrap/>
-            <w:vAlign w:val="bottom"/>
-            <w:hideMark/>
-          </w:tcPr>
-          <w:p>
-            <w:pPr>
-              <w:spacing w:after="0" w:line="240" w:lineRule="auto"/>
-              <w:rPr>
-                <w:rFonts w:ascii="Arial" w:eastAsia="Times New Roman" w:hAnsi="Arial" w:cs="Arial"/>
-                <w:color w:val="000000"/>
-                <w:sz w:val="24"/>
-                <w:szCs w:val="24"/>
-                <w:lang w:eastAsia="en-ZA"/>
-              </w:rPr>
-            </w:pPr>
-            <w:r>
-              <w:rPr>
-                <w:rFonts w:ascii="Arial" w:eastAsia="Times New Roman" w:hAnsi="Arial" w:cs="Arial"/>
-                <w:color w:val="000000"/>
-                <w:sz w:val="24"/>
-                <w:szCs w:val="24"/>
-                <w:lang w:eastAsia="en-ZA"/>
-              </w:rPr>
-              <w:t> </w:t>
-            </w:r>
-          </w:p>
-        </w:tc>
-        <w:tc>
-          <w:tcPr>
-            <w:tcW w:w="3570" w:type="dxa"/>
-            <w:gridSpan w:val="2"/>
-            <w:tcBorders>
-              <w:top w:val="nil"/>
-              <w:left w:val="nil"/>
-              <w:bottom w:val="nil"/>
-              <w:right w:val="single" w:sz="4" w:space="0" w:color="000000"/>
-            </w:tcBorders>
-            <w:shd w:val="clear" w:color="auto" w:fill="auto"/>
-            <w:noWrap/>
-            <w:vAlign w:val="bottom"/>
-            <w:hideMark/>
-          </w:tcPr>
-          <w:p>
-            <w:pPr>
-              <w:spacing w:after="0" w:line="240" w:lineRule="auto"/>
-              <w:rPr>
-                <w:rFonts w:ascii="Arial" w:eastAsia="Times New Roman" w:hAnsi="Arial" w:cs="Arial"/>
-                <w:color w:val="000000"/>
-                <w:sz w:val="24"/>
-                <w:szCs w:val="24"/>
-                <w:lang w:eastAsia="en-ZA"/>
-              </w:rPr>
-            </w:pPr>
-            <w:r>
-              <w:rPr>
-                <w:rFonts w:ascii="Arial" w:eastAsia="Times New Roman" w:hAnsi="Arial" w:cs="Arial"/>
-                <w:color w:val="000000"/>
-                <w:sz w:val="24"/>
-                <w:szCs w:val="24"/>
-                <w:lang w:eastAsia="en-ZA"/>
-              </w:rPr>
-              <w:t> </w:t>
+              <w:left w:val="nil"/>
+              <w:bottom w:val="nil"/>
+              <w:right w:val="single" w:sz="4" w:space="0" w:color="000000"/>
+            </w:tcBorders>
+            <w:shd w:val="clear" w:color="auto" w:fill="auto"/>
+            <w:noWrap/>
+            <w:vAlign w:val="bottom"/>
+            <w:hideMark/>
+          </w:tcPr>
+          <w:p>
+            <w:pPr>
+              <w:spacing w:after="0" w:line="240" w:lineRule="auto"/>
+              <w:rPr>
+                <w:rFonts w:ascii="Arial" w:eastAsia="Times New Roman" w:hAnsi="Arial" w:cs="Arial"/>
+                <w:color w:val="000000"/>
+                <w:sz w:val="24"/>
+                <w:szCs w:val="24"/>
+                <w:lang w:eastAsia="en-ZA"/>
+              </w:rPr>
+            </w:pPr>
+            <w:r>
+              <w:rPr>
+                <w:rFonts w:ascii="Arial" w:eastAsia="Times New Roman" w:hAnsi="Arial" w:cs="Arial"/>
+                <w:color w:val="000000"/>
+                <w:sz w:val="24"/>
+                <w:szCs w:val="24"/>
+                <w:lang w:eastAsia="en-ZA"/>
+              </w:rPr>
+              <w:t>Employee</w:t>
             </w:r>
           </w:p>
         </w:tc>
@@ -6705,8 +6273,8 @@
         </w:trPr>
         <w:tc>
           <w:tcPr>
-            <w:tcW w:w="3570" w:type="dxa"/>
-            <w:gridSpan w:val="2"/>
+            <w:tcW w:w="4060" w:type="dxa"/>
+            <w:gridSpan w:val="3"/>
             <w:tcBorders>
               <w:top w:val="nil"/>
               <w:left w:val="single" w:sz="4" w:space="0" w:color="auto"/>
@@ -6786,7 +6354,7 @@
         </w:trPr>
         <w:tc>
           <w:tcPr>
-            <w:tcW w:w="1785" w:type="dxa"/>
+            <w:tcW w:w="2030" w:type="dxa"/>
             <w:tcBorders>
               <w:top w:val="nil"/>
               <w:left w:val="nil"/>
@@ -6813,7 +6381,8 @@
         </w:tc>
         <w:tc>
           <w:tcPr>
-            <w:tcW w:w="1785" w:type="dxa"/>
+            <w:tcW w:w="2030" w:type="dxa"/>
+            <w:gridSpan w:val="2"/>
             <w:tcBorders>
               <w:top w:val="nil"/>
               <w:left w:val="nil"/>
@@ -6896,8 +6465,8 @@
         </w:trPr>
         <w:tc>
           <w:tcPr>
-            <w:tcW w:w="7140" w:type="dxa"/>
-            <w:gridSpan w:val="4"/>
+            <w:tcW w:w="7630" w:type="dxa"/>
+            <w:gridSpan w:val="5"/>
             <w:tcBorders>
               <w:top w:val="single" w:sz="4" w:space="0" w:color="auto"/>
               <w:left w:val="single" w:sz="4" w:space="0" w:color="auto"/>
@@ -6921,7 +6490,6 @@
                 <w:lang w:eastAsia="en-ZA"/>
               </w:rPr>
             </w:pPr>
-            <w:bookmarkStart w:id="0" w:name="_GoBack" w:colFirst="0" w:colLast="0"/>
             <w:r>
               <w:rPr>
                 <w:rFonts w:ascii="Arial" w:eastAsia="Times New Roman" w:hAnsi="Arial" w:cs="Arial"/>
@@ -6931,122 +6499,6 @@
                 <w:lang w:eastAsia="en-ZA"/>
               </w:rPr>
               <w:t>Booking</w:t>
-            </w:r>
-          </w:p>
-        </w:tc>
-      </w:tr>
-      <w:bookmarkEnd w:id="0"/>
-      <w:tr>
-        <w:trPr>
-          <w:trHeight w:val="300"/>
-        </w:trPr>
-        <w:tc>
-          <w:tcPr>
-            <w:tcW w:w="3570" w:type="dxa"/>
-            <w:gridSpan w:val="2"/>
-            <w:tcBorders>
-              <w:top w:val="single" w:sz="4" w:space="0" w:color="auto"/>
-              <w:left w:val="single" w:sz="4" w:space="0" w:color="auto"/>
-              <w:bottom w:val="nil"/>
-              <w:right w:val="single" w:sz="4" w:space="0" w:color="000000"/>
-            </w:tcBorders>
-            <w:shd w:val="clear" w:color="auto" w:fill="auto"/>
-            <w:noWrap/>
-            <w:vAlign w:val="bottom"/>
-            <w:hideMark/>
-          </w:tcPr>
-          <w:p>
-            <w:pPr>
-              <w:spacing w:after="0" w:line="240" w:lineRule="auto"/>
-              <w:rPr>
-                <w:rFonts w:ascii="Arial" w:eastAsia="Times New Roman" w:hAnsi="Arial" w:cs="Arial"/>
-                <w:color w:val="000000"/>
-                <w:sz w:val="24"/>
-                <w:szCs w:val="24"/>
-                <w:lang w:eastAsia="en-ZA"/>
-              </w:rPr>
-            </w:pPr>
-            <w:proofErr w:type="spellStart"/>
-            <w:r>
-              <w:rPr>
-                <w:rFonts w:ascii="Arial" w:eastAsia="Times New Roman" w:hAnsi="Arial" w:cs="Arial"/>
-                <w:color w:val="000000"/>
-                <w:sz w:val="24"/>
-                <w:szCs w:val="24"/>
-                <w:lang w:eastAsia="en-ZA"/>
-              </w:rPr>
-              <w:t>getBooking</w:t>
-            </w:r>
-            <w:proofErr w:type="spellEnd"/>
-            <w:r>
-              <w:rPr>
-                <w:rFonts w:ascii="Arial" w:eastAsia="Times New Roman" w:hAnsi="Arial" w:cs="Arial"/>
-                <w:color w:val="000000"/>
-                <w:sz w:val="24"/>
-                <w:szCs w:val="24"/>
-                <w:lang w:eastAsia="en-ZA"/>
-              </w:rPr>
-              <w:t>(</w:t>
-            </w:r>
-            <w:proofErr w:type="spellStart"/>
-            <w:r>
-              <w:rPr>
-                <w:rFonts w:ascii="Arial" w:eastAsia="Times New Roman" w:hAnsi="Arial" w:cs="Arial"/>
-                <w:color w:val="000000"/>
-                <w:sz w:val="24"/>
-                <w:szCs w:val="24"/>
-                <w:lang w:eastAsia="en-ZA"/>
-              </w:rPr>
-              <w:t>JobCardNo</w:t>
-            </w:r>
-            <w:proofErr w:type="spellEnd"/>
-            <w:r>
-              <w:rPr>
-                <w:rFonts w:ascii="Arial" w:eastAsia="Times New Roman" w:hAnsi="Arial" w:cs="Arial"/>
-                <w:color w:val="000000"/>
-                <w:sz w:val="24"/>
-                <w:szCs w:val="24"/>
-                <w:lang w:eastAsia="en-ZA"/>
-              </w:rPr>
-              <w:t>)</w:t>
-            </w:r>
-          </w:p>
-        </w:tc>
-        <w:tc>
-          <w:tcPr>
-            <w:tcW w:w="3570" w:type="dxa"/>
-            <w:gridSpan w:val="2"/>
-            <w:tcBorders>
-              <w:top w:val="single" w:sz="4" w:space="0" w:color="auto"/>
-              <w:left w:val="nil"/>
-              <w:bottom w:val="nil"/>
-              <w:right w:val="single" w:sz="4" w:space="0" w:color="000000"/>
-            </w:tcBorders>
-            <w:shd w:val="clear" w:color="auto" w:fill="auto"/>
-            <w:noWrap/>
-            <w:vAlign w:val="bottom"/>
-            <w:hideMark/>
-          </w:tcPr>
-          <w:p>
-            <w:pPr>
-              <w:spacing w:after="0" w:line="240" w:lineRule="auto"/>
-              <w:rPr>
-                <w:rFonts w:ascii="Arial" w:eastAsia="Times New Roman" w:hAnsi="Arial" w:cs="Arial"/>
-                <w:color w:val="000000"/>
-                <w:sz w:val="24"/>
-                <w:szCs w:val="24"/>
-                <w:lang w:eastAsia="en-ZA"/>
-              </w:rPr>
-            </w:pPr>
-            <w:r>
-              <w:rPr>
-                <w:rFonts w:ascii="Arial" w:eastAsia="Times New Roman" w:hAnsi="Arial" w:cs="Arial"/>
-                <w:color w:val="000000"/>
-                <w:sz w:val="24"/>
-                <w:szCs w:val="24"/>
-                <w:lang w:eastAsia="en-ZA"/>
-              </w:rPr>
-              <w:t> </w:t>
             </w:r>
           </w:p>
         </w:tc>
@@ -7057,82 +6509,82 @@
         </w:trPr>
         <w:tc>
           <w:tcPr>
+            <w:tcW w:w="4060" w:type="dxa"/>
+            <w:gridSpan w:val="3"/>
+            <w:tcBorders>
+              <w:top w:val="single" w:sz="4" w:space="0" w:color="auto"/>
+              <w:left w:val="single" w:sz="4" w:space="0" w:color="auto"/>
+              <w:bottom w:val="nil"/>
+              <w:right w:val="single" w:sz="4" w:space="0" w:color="000000"/>
+            </w:tcBorders>
+            <w:shd w:val="clear" w:color="auto" w:fill="auto"/>
+            <w:noWrap/>
+            <w:vAlign w:val="bottom"/>
+            <w:hideMark/>
+          </w:tcPr>
+          <w:p>
+            <w:pPr>
+              <w:spacing w:after="0" w:line="240" w:lineRule="auto"/>
+              <w:rPr>
+                <w:rFonts w:ascii="Arial" w:eastAsia="Times New Roman" w:hAnsi="Arial" w:cs="Arial"/>
+                <w:color w:val="000000"/>
+                <w:sz w:val="24"/>
+                <w:szCs w:val="24"/>
+                <w:lang w:eastAsia="en-ZA"/>
+              </w:rPr>
+            </w:pPr>
+            <w:proofErr w:type="spellStart"/>
+            <w:r>
+              <w:rPr>
+                <w:rFonts w:ascii="Arial" w:eastAsia="Times New Roman" w:hAnsi="Arial" w:cs="Arial"/>
+                <w:color w:val="000000"/>
+                <w:sz w:val="24"/>
+                <w:szCs w:val="24"/>
+                <w:lang w:eastAsia="en-ZA"/>
+              </w:rPr>
+              <w:t>getBooking</w:t>
+            </w:r>
+            <w:proofErr w:type="spellEnd"/>
+            <w:r>
+              <w:rPr>
+                <w:rFonts w:ascii="Arial" w:eastAsia="Times New Roman" w:hAnsi="Arial" w:cs="Arial"/>
+                <w:color w:val="000000"/>
+                <w:sz w:val="24"/>
+                <w:szCs w:val="24"/>
+                <w:lang w:eastAsia="en-ZA"/>
+              </w:rPr>
+              <w:t>(</w:t>
+            </w:r>
+            <w:proofErr w:type="spellStart"/>
+            <w:r>
+              <w:rPr>
+                <w:rFonts w:ascii="Arial" w:eastAsia="Times New Roman" w:hAnsi="Arial" w:cs="Arial"/>
+                <w:color w:val="000000"/>
+                <w:sz w:val="24"/>
+                <w:szCs w:val="24"/>
+                <w:lang w:eastAsia="en-ZA"/>
+              </w:rPr>
+              <w:t>JobCardNo</w:t>
+            </w:r>
+            <w:proofErr w:type="spellEnd"/>
+            <w:r>
+              <w:rPr>
+                <w:rFonts w:ascii="Arial" w:eastAsia="Times New Roman" w:hAnsi="Arial" w:cs="Arial"/>
+                <w:color w:val="000000"/>
+                <w:sz w:val="24"/>
+                <w:szCs w:val="24"/>
+                <w:lang w:eastAsia="en-ZA"/>
+              </w:rPr>
+              <w:t>)</w:t>
+            </w:r>
+          </w:p>
+        </w:tc>
+        <w:tc>
+          <w:tcPr>
             <w:tcW w:w="3570" w:type="dxa"/>
             <w:gridSpan w:val="2"/>
             <w:tcBorders>
-              <w:top w:val="nil"/>
-              <w:left w:val="single" w:sz="4" w:space="0" w:color="auto"/>
-              <w:bottom w:val="nil"/>
-              <w:right w:val="single" w:sz="4" w:space="0" w:color="000000"/>
-            </w:tcBorders>
-            <w:shd w:val="clear" w:color="auto" w:fill="auto"/>
-            <w:noWrap/>
-            <w:vAlign w:val="bottom"/>
-            <w:hideMark/>
-          </w:tcPr>
-          <w:p>
-            <w:pPr>
-              <w:spacing w:after="0" w:line="240" w:lineRule="auto"/>
-              <w:rPr>
-                <w:rFonts w:ascii="Arial" w:eastAsia="Times New Roman" w:hAnsi="Arial" w:cs="Arial"/>
-                <w:color w:val="000000"/>
-                <w:sz w:val="24"/>
-                <w:szCs w:val="24"/>
-                <w:lang w:eastAsia="en-ZA"/>
-              </w:rPr>
-            </w:pPr>
-            <w:proofErr w:type="spellStart"/>
-            <w:r>
-              <w:rPr>
-                <w:rFonts w:ascii="Arial" w:eastAsia="Times New Roman" w:hAnsi="Arial" w:cs="Arial"/>
-                <w:color w:val="000000"/>
-                <w:sz w:val="24"/>
-                <w:szCs w:val="24"/>
-                <w:lang w:eastAsia="en-ZA"/>
-              </w:rPr>
-              <w:t>updateBooking</w:t>
-            </w:r>
-            <w:proofErr w:type="spellEnd"/>
-            <w:r>
-              <w:rPr>
-                <w:rFonts w:ascii="Arial" w:eastAsia="Times New Roman" w:hAnsi="Arial" w:cs="Arial"/>
-                <w:color w:val="000000"/>
-                <w:sz w:val="24"/>
-                <w:szCs w:val="24"/>
-                <w:lang w:eastAsia="en-ZA"/>
-              </w:rPr>
-              <w:t>(</w:t>
-            </w:r>
-            <w:proofErr w:type="spellStart"/>
-            <w:r>
-              <w:rPr>
-                <w:rFonts w:ascii="Arial" w:eastAsia="Times New Roman" w:hAnsi="Arial" w:cs="Arial"/>
-                <w:color w:val="000000"/>
-                <w:sz w:val="24"/>
-                <w:szCs w:val="24"/>
-                <w:lang w:eastAsia="en-ZA"/>
-              </w:rPr>
-              <w:t>JobCardNo,EmpNo</w:t>
-            </w:r>
-            <w:proofErr w:type="spellEnd"/>
-            <w:r>
-              <w:rPr>
-                <w:rFonts w:ascii="Arial" w:eastAsia="Times New Roman" w:hAnsi="Arial" w:cs="Arial"/>
-                <w:color w:val="000000"/>
-                <w:sz w:val="24"/>
-                <w:szCs w:val="24"/>
-                <w:lang w:eastAsia="en-ZA"/>
-              </w:rPr>
-              <w:t>)</w:t>
-            </w:r>
-          </w:p>
-        </w:tc>
-        <w:tc>
-          <w:tcPr>
-            <w:tcW w:w="3570" w:type="dxa"/>
-            <w:gridSpan w:val="2"/>
-            <w:tcBorders>
-              <w:top w:val="nil"/>
+              <w:top w:val="single" w:sz="4" w:space="0" w:color="auto"/>
               <w:left w:val="nil"/>
               <w:bottom w:val="nil"/>
               <w:right w:val="single" w:sz="4" w:space="0" w:color="000000"/>
@@ -7172,8 +6624,123 @@
         </w:trPr>
         <w:tc>
           <w:tcPr>
+            <w:tcW w:w="4060" w:type="dxa"/>
+            <w:gridSpan w:val="3"/>
+            <w:tcBorders>
+              <w:top w:val="nil"/>
+              <w:left w:val="single" w:sz="4" w:space="0" w:color="auto"/>
+              <w:bottom w:val="nil"/>
+              <w:right w:val="single" w:sz="4" w:space="0" w:color="000000"/>
+            </w:tcBorders>
+            <w:shd w:val="clear" w:color="auto" w:fill="auto"/>
+            <w:noWrap/>
+            <w:vAlign w:val="bottom"/>
+            <w:hideMark/>
+          </w:tcPr>
+          <w:p>
+            <w:pPr>
+              <w:spacing w:after="0" w:line="240" w:lineRule="auto"/>
+              <w:rPr>
+                <w:rFonts w:ascii="Arial" w:eastAsia="Times New Roman" w:hAnsi="Arial" w:cs="Arial"/>
+                <w:color w:val="000000"/>
+                <w:sz w:val="24"/>
+                <w:szCs w:val="24"/>
+                <w:lang w:eastAsia="en-ZA"/>
+              </w:rPr>
+            </w:pPr>
+            <w:proofErr w:type="spellStart"/>
+            <w:r>
+              <w:rPr>
+                <w:rFonts w:ascii="Arial" w:eastAsia="Times New Roman" w:hAnsi="Arial" w:cs="Arial"/>
+                <w:color w:val="000000"/>
+                <w:sz w:val="24"/>
+                <w:szCs w:val="24"/>
+                <w:lang w:eastAsia="en-ZA"/>
+              </w:rPr>
+              <w:t>updateBooking</w:t>
+            </w:r>
+            <w:proofErr w:type="spellEnd"/>
+            <w:r>
+              <w:rPr>
+                <w:rFonts w:ascii="Arial" w:eastAsia="Times New Roman" w:hAnsi="Arial" w:cs="Arial"/>
+                <w:color w:val="000000"/>
+                <w:sz w:val="24"/>
+                <w:szCs w:val="24"/>
+                <w:lang w:eastAsia="en-ZA"/>
+              </w:rPr>
+              <w:t>(</w:t>
+            </w:r>
+            <w:proofErr w:type="spellStart"/>
+            <w:r>
+              <w:rPr>
+                <w:rFonts w:ascii="Arial" w:eastAsia="Times New Roman" w:hAnsi="Arial" w:cs="Arial"/>
+                <w:color w:val="000000"/>
+                <w:sz w:val="24"/>
+                <w:szCs w:val="24"/>
+                <w:lang w:eastAsia="en-ZA"/>
+              </w:rPr>
+              <w:t>JobCardNo,EmpNo</w:t>
+            </w:r>
+            <w:proofErr w:type="spellEnd"/>
+            <w:r>
+              <w:rPr>
+                <w:rFonts w:ascii="Arial" w:eastAsia="Times New Roman" w:hAnsi="Arial" w:cs="Arial"/>
+                <w:color w:val="000000"/>
+                <w:sz w:val="24"/>
+                <w:szCs w:val="24"/>
+                <w:lang w:eastAsia="en-ZA"/>
+              </w:rPr>
+              <w:t>)</w:t>
+            </w:r>
+          </w:p>
+        </w:tc>
+        <w:tc>
+          <w:tcPr>
             <w:tcW w:w="3570" w:type="dxa"/>
             <w:gridSpan w:val="2"/>
+            <w:tcBorders>
+              <w:top w:val="nil"/>
+              <w:left w:val="nil"/>
+              <w:bottom w:val="nil"/>
+              <w:right w:val="single" w:sz="4" w:space="0" w:color="000000"/>
+            </w:tcBorders>
+            <w:shd w:val="clear" w:color="auto" w:fill="auto"/>
+            <w:noWrap/>
+            <w:vAlign w:val="bottom"/>
+            <w:hideMark/>
+          </w:tcPr>
+          <w:p>
+            <w:pPr>
+              <w:spacing w:after="0" w:line="240" w:lineRule="auto"/>
+              <w:rPr>
+                <w:rFonts w:ascii="Arial" w:eastAsia="Times New Roman" w:hAnsi="Arial" w:cs="Arial"/>
+                <w:color w:val="000000"/>
+                <w:sz w:val="24"/>
+                <w:szCs w:val="24"/>
+                <w:lang w:eastAsia="en-ZA"/>
+              </w:rPr>
+            </w:pPr>
+            <w:r>
+              <w:rPr>
+                <w:rFonts w:ascii="Arial" w:eastAsia="Times New Roman" w:hAnsi="Arial" w:cs="Arial"/>
+                <w:color w:val="000000"/>
+                <w:sz w:val="24"/>
+                <w:szCs w:val="24"/>
+                <w:lang w:eastAsia="en-ZA"/>
+              </w:rPr>
+              <w:t> </w:t>
+            </w:r>
+          </w:p>
+        </w:tc>
+      </w:tr>
+      <w:tr>
+        <w:trPr>
+          <w:trHeight w:val="300"/>
+        </w:trPr>
+        <w:tc>
+          <w:tcPr>
+            <w:tcW w:w="4060" w:type="dxa"/>
+            <w:gridSpan w:val="3"/>
             <w:tcBorders>
               <w:top w:val="nil"/>
               <w:left w:val="single" w:sz="4" w:space="0" w:color="auto"/>
@@ -7212,6 +6779,328 @@
           <w:tcPr>
             <w:tcW w:w="3570" w:type="dxa"/>
             <w:gridSpan w:val="2"/>
+            <w:tcBorders>
+              <w:top w:val="nil"/>
+              <w:left w:val="nil"/>
+              <w:bottom w:val="single" w:sz="4" w:space="0" w:color="auto"/>
+              <w:right w:val="single" w:sz="4" w:space="0" w:color="000000"/>
+            </w:tcBorders>
+            <w:shd w:val="clear" w:color="auto" w:fill="auto"/>
+            <w:noWrap/>
+            <w:vAlign w:val="bottom"/>
+            <w:hideMark/>
+          </w:tcPr>
+          <w:p>
+            <w:pPr>
+              <w:spacing w:after="0" w:line="240" w:lineRule="auto"/>
+              <w:rPr>
+                <w:rFonts w:ascii="Arial" w:eastAsia="Times New Roman" w:hAnsi="Arial" w:cs="Arial"/>
+                <w:color w:val="000000"/>
+                <w:sz w:val="24"/>
+                <w:szCs w:val="24"/>
+                <w:lang w:eastAsia="en-ZA"/>
+              </w:rPr>
+            </w:pPr>
+            <w:r>
+              <w:rPr>
+                <w:rFonts w:ascii="Arial" w:eastAsia="Times New Roman" w:hAnsi="Arial" w:cs="Arial"/>
+                <w:color w:val="000000"/>
+                <w:sz w:val="24"/>
+                <w:szCs w:val="24"/>
+                <w:lang w:eastAsia="en-ZA"/>
+              </w:rPr>
+              <w:t> </w:t>
+            </w:r>
+          </w:p>
+        </w:tc>
+      </w:tr>
+      <w:tr>
+        <w:trPr>
+          <w:trHeight w:val="300"/>
+        </w:trPr>
+        <w:tc>
+          <w:tcPr>
+            <w:tcW w:w="7630" w:type="dxa"/>
+            <w:gridSpan w:val="5"/>
+            <w:tcBorders>
+              <w:top w:val="single" w:sz="4" w:space="0" w:color="auto"/>
+              <w:left w:val="single" w:sz="4" w:space="0" w:color="auto"/>
+              <w:bottom w:val="single" w:sz="4" w:space="0" w:color="auto"/>
+              <w:right w:val="single" w:sz="4" w:space="0" w:color="000000"/>
+            </w:tcBorders>
+            <w:shd w:val="clear" w:color="auto" w:fill="2E74B5" w:themeFill="accent1" w:themeFillShade="BF"/>
+            <w:noWrap/>
+            <w:vAlign w:val="bottom"/>
+            <w:hideMark/>
+          </w:tcPr>
+          <w:p>
+            <w:pPr>
+              <w:spacing w:after="0" w:line="240" w:lineRule="auto"/>
+              <w:jc w:val="center"/>
+              <w:rPr>
+                <w:rFonts w:ascii="Arial" w:eastAsia="Times New Roman" w:hAnsi="Arial" w:cs="Arial"/>
+                <w:color w:val="000000"/>
+                <w:sz w:val="24"/>
+                <w:szCs w:val="24"/>
+                <w:lang w:eastAsia="en-ZA"/>
+              </w:rPr>
+            </w:pPr>
+            <w:r>
+              <w:rPr>
+                <w:rFonts w:ascii="Arial" w:eastAsia="Times New Roman" w:hAnsi="Arial" w:cs="Arial"/>
+                <w:color w:val="000000"/>
+                <w:sz w:val="24"/>
+                <w:szCs w:val="24"/>
+                <w:lang w:eastAsia="en-ZA"/>
+              </w:rPr>
+              <w:lastRenderedPageBreak/>
+              <w:t>Employee</w:t>
+            </w:r>
+          </w:p>
+        </w:tc>
+      </w:tr>
+      <w:tr>
+        <w:trPr>
+          <w:trHeight w:val="300"/>
+        </w:trPr>
+        <w:tc>
+          <w:tcPr>
+            <w:tcW w:w="3964" w:type="dxa"/>
+            <w:gridSpan w:val="2"/>
+            <w:tcBorders>
+              <w:top w:val="single" w:sz="4" w:space="0" w:color="auto"/>
+              <w:left w:val="single" w:sz="4" w:space="0" w:color="auto"/>
+              <w:bottom w:val="nil"/>
+              <w:right w:val="single" w:sz="4" w:space="0" w:color="000000"/>
+            </w:tcBorders>
+            <w:shd w:val="clear" w:color="auto" w:fill="auto"/>
+            <w:noWrap/>
+            <w:vAlign w:val="bottom"/>
+            <w:hideMark/>
+          </w:tcPr>
+          <w:p>
+            <w:pPr>
+              <w:spacing w:after="0" w:line="240" w:lineRule="auto"/>
+              <w:rPr>
+                <w:rFonts w:ascii="Arial" w:eastAsia="Times New Roman" w:hAnsi="Arial" w:cs="Arial"/>
+                <w:color w:val="000000"/>
+                <w:sz w:val="24"/>
+                <w:szCs w:val="24"/>
+                <w:lang w:eastAsia="en-ZA"/>
+              </w:rPr>
+            </w:pPr>
+            <w:proofErr w:type="spellStart"/>
+            <w:r>
+              <w:rPr>
+                <w:rFonts w:ascii="Arial" w:eastAsia="Times New Roman" w:hAnsi="Arial" w:cs="Arial"/>
+                <w:color w:val="000000"/>
+                <w:sz w:val="24"/>
+                <w:szCs w:val="24"/>
+                <w:lang w:eastAsia="en-ZA"/>
+              </w:rPr>
+              <w:t>getEmployee</w:t>
+            </w:r>
+            <w:proofErr w:type="spellEnd"/>
+            <w:r>
+              <w:rPr>
+                <w:rFonts w:ascii="Arial" w:eastAsia="Times New Roman" w:hAnsi="Arial" w:cs="Arial"/>
+                <w:color w:val="000000"/>
+                <w:sz w:val="24"/>
+                <w:szCs w:val="24"/>
+                <w:lang w:eastAsia="en-ZA"/>
+              </w:rPr>
+              <w:t>(</w:t>
+            </w:r>
+            <w:proofErr w:type="spellStart"/>
+            <w:r>
+              <w:rPr>
+                <w:rFonts w:ascii="Arial" w:eastAsia="Times New Roman" w:hAnsi="Arial" w:cs="Arial"/>
+                <w:color w:val="000000"/>
+                <w:sz w:val="24"/>
+                <w:szCs w:val="24"/>
+                <w:lang w:eastAsia="en-ZA"/>
+              </w:rPr>
+              <w:t>EmpNo</w:t>
+            </w:r>
+            <w:proofErr w:type="spellEnd"/>
+            <w:r>
+              <w:rPr>
+                <w:rFonts w:ascii="Arial" w:eastAsia="Times New Roman" w:hAnsi="Arial" w:cs="Arial"/>
+                <w:color w:val="000000"/>
+                <w:sz w:val="24"/>
+                <w:szCs w:val="24"/>
+                <w:lang w:eastAsia="en-ZA"/>
+              </w:rPr>
+              <w:t>)</w:t>
+            </w:r>
+          </w:p>
+        </w:tc>
+        <w:tc>
+          <w:tcPr>
+            <w:tcW w:w="3666" w:type="dxa"/>
+            <w:gridSpan w:val="3"/>
+            <w:tcBorders>
+              <w:top w:val="single" w:sz="4" w:space="0" w:color="auto"/>
+              <w:left w:val="nil"/>
+              <w:bottom w:val="nil"/>
+              <w:right w:val="single" w:sz="4" w:space="0" w:color="000000"/>
+            </w:tcBorders>
+            <w:shd w:val="clear" w:color="auto" w:fill="auto"/>
+            <w:noWrap/>
+            <w:vAlign w:val="bottom"/>
+            <w:hideMark/>
+          </w:tcPr>
+          <w:p>
+            <w:pPr>
+              <w:spacing w:after="0" w:line="240" w:lineRule="auto"/>
+              <w:rPr>
+                <w:rFonts w:ascii="Arial" w:eastAsia="Times New Roman" w:hAnsi="Arial" w:cs="Arial"/>
+                <w:color w:val="000000"/>
+                <w:sz w:val="24"/>
+                <w:szCs w:val="24"/>
+                <w:lang w:eastAsia="en-ZA"/>
+              </w:rPr>
+            </w:pPr>
+            <w:r>
+              <w:rPr>
+                <w:rFonts w:ascii="Arial" w:eastAsia="Times New Roman" w:hAnsi="Arial" w:cs="Arial"/>
+                <w:color w:val="000000"/>
+                <w:sz w:val="24"/>
+                <w:szCs w:val="24"/>
+                <w:lang w:eastAsia="en-ZA"/>
+              </w:rPr>
+              <w:t> </w:t>
+            </w:r>
+          </w:p>
+        </w:tc>
+      </w:tr>
+      <w:tr>
+        <w:trPr>
+          <w:trHeight w:val="300"/>
+        </w:trPr>
+        <w:tc>
+          <w:tcPr>
+            <w:tcW w:w="3964" w:type="dxa"/>
+            <w:gridSpan w:val="2"/>
+            <w:tcBorders>
+              <w:top w:val="nil"/>
+              <w:left w:val="single" w:sz="4" w:space="0" w:color="auto"/>
+              <w:bottom w:val="nil"/>
+              <w:right w:val="single" w:sz="4" w:space="0" w:color="000000"/>
+            </w:tcBorders>
+            <w:shd w:val="clear" w:color="auto" w:fill="auto"/>
+            <w:noWrap/>
+            <w:vAlign w:val="bottom"/>
+            <w:hideMark/>
+          </w:tcPr>
+          <w:p>
+            <w:pPr>
+              <w:spacing w:after="0" w:line="240" w:lineRule="auto"/>
+              <w:rPr>
+                <w:rFonts w:ascii="Arial" w:eastAsia="Times New Roman" w:hAnsi="Arial" w:cs="Arial"/>
+                <w:color w:val="000000"/>
+                <w:sz w:val="24"/>
+                <w:szCs w:val="24"/>
+                <w:lang w:eastAsia="en-ZA"/>
+              </w:rPr>
+            </w:pPr>
+            <w:r>
+              <w:rPr>
+                <w:rFonts w:ascii="Arial" w:eastAsia="Times New Roman" w:hAnsi="Arial" w:cs="Arial"/>
+                <w:color w:val="000000"/>
+                <w:sz w:val="24"/>
+                <w:szCs w:val="24"/>
+                <w:lang w:eastAsia="en-ZA"/>
+              </w:rPr>
+              <w:t> </w:t>
+            </w:r>
+          </w:p>
+        </w:tc>
+        <w:tc>
+          <w:tcPr>
+            <w:tcW w:w="3666" w:type="dxa"/>
+            <w:gridSpan w:val="3"/>
+            <w:tcBorders>
+              <w:top w:val="nil"/>
+              <w:left w:val="nil"/>
+              <w:bottom w:val="nil"/>
+              <w:right w:val="single" w:sz="4" w:space="0" w:color="000000"/>
+            </w:tcBorders>
+            <w:shd w:val="clear" w:color="auto" w:fill="auto"/>
+            <w:noWrap/>
+            <w:vAlign w:val="bottom"/>
+            <w:hideMark/>
+          </w:tcPr>
+          <w:p>
+            <w:pPr>
+              <w:spacing w:after="0" w:line="240" w:lineRule="auto"/>
+              <w:rPr>
+                <w:rFonts w:ascii="Arial" w:eastAsia="Times New Roman" w:hAnsi="Arial" w:cs="Arial"/>
+                <w:color w:val="000000"/>
+                <w:sz w:val="24"/>
+                <w:szCs w:val="24"/>
+                <w:lang w:eastAsia="en-ZA"/>
+              </w:rPr>
+            </w:pPr>
+            <w:r>
+              <w:rPr>
+                <w:rFonts w:ascii="Arial" w:eastAsia="Times New Roman" w:hAnsi="Arial" w:cs="Arial"/>
+                <w:color w:val="000000"/>
+                <w:sz w:val="24"/>
+                <w:szCs w:val="24"/>
+                <w:lang w:eastAsia="en-ZA"/>
+              </w:rPr>
+              <w:t> </w:t>
+            </w:r>
+          </w:p>
+        </w:tc>
+      </w:tr>
+      <w:tr>
+        <w:trPr>
+          <w:trHeight w:val="300"/>
+        </w:trPr>
+        <w:tc>
+          <w:tcPr>
+            <w:tcW w:w="3964" w:type="dxa"/>
+            <w:gridSpan w:val="2"/>
+            <w:tcBorders>
+              <w:top w:val="nil"/>
+              <w:left w:val="single" w:sz="4" w:space="0" w:color="auto"/>
+              <w:bottom w:val="single" w:sz="4" w:space="0" w:color="auto"/>
+              <w:right w:val="single" w:sz="4" w:space="0" w:color="000000"/>
+            </w:tcBorders>
+            <w:shd w:val="clear" w:color="auto" w:fill="auto"/>
+            <w:noWrap/>
+            <w:vAlign w:val="bottom"/>
+            <w:hideMark/>
+          </w:tcPr>
+          <w:p>
+            <w:pPr>
+              <w:spacing w:after="0" w:line="240" w:lineRule="auto"/>
+              <w:rPr>
+                <w:rFonts w:ascii="Arial" w:eastAsia="Times New Roman" w:hAnsi="Arial" w:cs="Arial"/>
+                <w:color w:val="000000"/>
+                <w:sz w:val="24"/>
+                <w:szCs w:val="24"/>
+                <w:lang w:eastAsia="en-ZA"/>
+              </w:rPr>
+            </w:pPr>
+            <w:r>
+              <w:rPr>
+                <w:rFonts w:ascii="Arial" w:eastAsia="Times New Roman" w:hAnsi="Arial" w:cs="Arial"/>
+                <w:color w:val="000000"/>
+                <w:sz w:val="24"/>
+                <w:szCs w:val="24"/>
+                <w:lang w:eastAsia="en-ZA"/>
+              </w:rPr>
+              <w:t> </w:t>
+            </w:r>
+          </w:p>
+        </w:tc>
+        <w:tc>
+          <w:tcPr>
+            <w:tcW w:w="3666" w:type="dxa"/>
+            <w:gridSpan w:val="3"/>
             <w:tcBorders>
               <w:top w:val="nil"/>
               <w:left w:val="nil"/>
@@ -7257,6 +7146,8 @@
           <w:szCs w:val="24"/>
         </w:rPr>
       </w:pPr>
+      <w:bookmarkStart w:id="0" w:name="_GoBack"/>
+      <w:bookmarkEnd w:id="0"/>
     </w:p>
     <w:sectPr>
       <w:pgSz w:w="11906" w:h="16838"/>

</xml_diff>